<commit_message>
FIxed some bugs changed the prolongation type to date and changed the demande de stage to be saved as docx
</commit_message>
<xml_diff>
--- a/Cosumar_Digital_Recrutement/resume_service/media/DEMANDE DE STAGE.docx
+++ b/Cosumar_Digital_Recrutement/resume_service/media/DEMANDE DE STAGE.docx
@@ -2252,7 +2252,57 @@
           <w:sz w:val="20"/>
           <w:szCs w:val="20"/>
         </w:rPr>
-        <w:t>«PERIODE</w:t>
+        <w:t>«PERIODE_ACCORDEE_DU»</w:t>
+      </w:r>
+      <w:r>
+        <w:rPr>
+          <w:rFonts w:asciiTheme="majorHAnsi" w:hAnsiTheme="majorHAnsi"/>
+          <w:b/>
+          <w:bCs/>
+          <w:sz w:val="20"/>
+          <w:szCs w:val="20"/>
+        </w:rPr>
+        <w:fldChar w:fldCharType="end"/>
+      </w:r>
+      <w:r>
+        <w:rPr>
+          <w:rFonts w:asciiTheme="majorHAnsi" w:hAnsiTheme="majorHAnsi"/>
+          <w:b/>
+          <w:bCs/>
+          <w:sz w:val="20"/>
+          <w:szCs w:val="20"/>
+        </w:rPr>
+        <w:t xml:space="preserve"> Au </w:t>
+      </w:r>
+      <w:r>
+        <w:rPr>
+          <w:rFonts w:asciiTheme="majorHAnsi" w:hAnsiTheme="majorHAnsi"/>
+          <w:b/>
+          <w:bCs/>
+          <w:sz w:val="20"/>
+          <w:szCs w:val="20"/>
+        </w:rPr>
+        <w:fldChar w:fldCharType="begin"/>
+      </w:r>
+      <w:r>
+        <w:rPr>
+          <w:rFonts w:asciiTheme="majorHAnsi" w:hAnsiTheme="majorHAnsi"/>
+          <w:b/>
+          <w:bCs/>
+          <w:sz w:val="20"/>
+          <w:szCs w:val="20"/>
+        </w:rPr>
+        <w:instrText xml:space="preserve"> MERGEFIELD  PERIODE_DU \@ "DD/MM/YYYY" </w:instrText>
+      </w:r>
+      <w:r>
+        <w:rPr>
+          <w:rFonts w:asciiTheme="majorHAnsi" w:hAnsiTheme="majorHAnsi"/>
+          <w:b/>
+          <w:bCs/>
+          <w:sz w:val="20"/>
+          <w:szCs w:val="20"/>
+        </w:rPr>
+        <w:fldChar w:fldCharType="separate"/>
       </w:r>
       <w:r>
         <w:rPr>
@@ -2263,101 +2313,7 @@
           <w:sz w:val="20"/>
           <w:szCs w:val="20"/>
         </w:rPr>
-        <w:t>_ACCORDEE</w:t>
-      </w:r>
-      <w:r>
-        <w:rPr>
-          <w:rFonts w:asciiTheme="majorHAnsi" w:hAnsiTheme="majorHAnsi"/>
-          <w:b/>
-          <w:bCs/>
-          <w:noProof/>
-          <w:sz w:val="20"/>
-          <w:szCs w:val="20"/>
-        </w:rPr>
-        <w:t>_DU»</w:t>
-      </w:r>
-      <w:r>
-        <w:rPr>
-          <w:rFonts w:asciiTheme="majorHAnsi" w:hAnsiTheme="majorHAnsi"/>
-          <w:b/>
-          <w:bCs/>
-          <w:sz w:val="20"/>
-          <w:szCs w:val="20"/>
-        </w:rPr>
-        <w:fldChar w:fldCharType="end"/>
-      </w:r>
-      <w:r>
-        <w:rPr>
-          <w:rFonts w:asciiTheme="majorHAnsi" w:hAnsiTheme="majorHAnsi"/>
-          <w:b/>
-          <w:bCs/>
-          <w:sz w:val="20"/>
-          <w:szCs w:val="20"/>
-        </w:rPr>
-        <w:t xml:space="preserve"> Au </w:t>
-      </w:r>
-      <w:r>
-        <w:rPr>
-          <w:rFonts w:asciiTheme="majorHAnsi" w:hAnsiTheme="majorHAnsi"/>
-          <w:b/>
-          <w:bCs/>
-          <w:sz w:val="20"/>
-          <w:szCs w:val="20"/>
-        </w:rPr>
-        <w:fldChar w:fldCharType="begin"/>
-      </w:r>
-      <w:r>
-        <w:rPr>
-          <w:rFonts w:asciiTheme="majorHAnsi" w:hAnsiTheme="majorHAnsi"/>
-          <w:b/>
-          <w:bCs/>
-          <w:sz w:val="20"/>
-          <w:szCs w:val="20"/>
-        </w:rPr>
-        <w:instrText xml:space="preserve"> MERGEFIELD  PERIODE_DU \@ "DD/MM/YYYY" </w:instrText>
-      </w:r>
-      <w:r>
-        <w:rPr>
-          <w:rFonts w:asciiTheme="majorHAnsi" w:hAnsiTheme="majorHAnsi"/>
-          <w:b/>
-          <w:bCs/>
-          <w:sz w:val="20"/>
-          <w:szCs w:val="20"/>
-        </w:rPr>
-        <w:fldChar w:fldCharType="separate"/>
-      </w:r>
-      <w:r>
-        <w:rPr>
-          <w:rFonts w:asciiTheme="majorHAnsi" w:hAnsiTheme="majorHAnsi"/>
-          <w:b/>
-          <w:bCs/>
-          <w:noProof/>
-          <w:sz w:val="20"/>
-          <w:szCs w:val="20"/>
-        </w:rPr>
-        <w:t>«PERIODE_ACCORDEE_</w:t>
-      </w:r>
-      <w:r>
-        <w:rPr>
-          <w:rFonts w:asciiTheme="majorHAnsi" w:hAnsiTheme="majorHAnsi"/>
-          <w:b/>
-          <w:bCs/>
-          <w:noProof/>
-          <w:sz w:val="20"/>
-          <w:szCs w:val="20"/>
-        </w:rPr>
-        <w:t>AU</w:t>
-      </w:r>
-      <w:r>
-        <w:rPr>
-          <w:rFonts w:asciiTheme="majorHAnsi" w:hAnsiTheme="majorHAnsi"/>
-          <w:b/>
-          <w:bCs/>
-          <w:noProof/>
-          <w:sz w:val="20"/>
-          <w:szCs w:val="20"/>
-        </w:rPr>
-        <w:t>»</w:t>
+        <w:t>«PERIODE_ACCORDEE_AU»</w:t>
       </w:r>
       <w:r>
         <w:rPr>
@@ -2448,29 +2404,7 @@
           <w:sz w:val="20"/>
           <w:szCs w:val="20"/>
         </w:rPr>
-        <w:t>«</w:t>
-      </w:r>
-      <w:r>
-        <w:rPr>
-          <w:rFonts w:asciiTheme="majorHAnsi" w:hAnsiTheme="majorHAnsi"/>
-          <w:b/>
-          <w:bCs/>
-          <w:noProof/>
-          <w:sz w:val="20"/>
-          <w:szCs w:val="20"/>
-        </w:rPr>
-        <w:t>SUJET</w:t>
-      </w:r>
-      <w:r>
-        <w:rPr>
-          <w:rFonts w:asciiTheme="majorHAnsi" w:hAnsiTheme="majorHAnsi"/>
-          <w:b/>
-          <w:bCs/>
-          <w:noProof/>
-          <w:sz w:val="20"/>
-          <w:szCs w:val="20"/>
-        </w:rPr>
-        <w:t>»</w:t>
+        <w:t>«SUJET»</w:t>
       </w:r>
       <w:r>
         <w:rPr>
@@ -2499,9 +2433,9 @@
         <w:tblLook w:val="04A0" w:firstRow="1" w:lastRow="0" w:firstColumn="1" w:lastColumn="0" w:noHBand="0" w:noVBand="1"/>
       </w:tblPr>
       <w:tblGrid>
-        <w:gridCol w:w="2836"/>
-        <w:gridCol w:w="3118"/>
-        <w:gridCol w:w="3399"/>
+        <w:gridCol w:w="2989"/>
+        <w:gridCol w:w="3886"/>
+        <w:gridCol w:w="2478"/>
       </w:tblGrid>
       <w:tr>
         <w:trPr>
@@ -2753,7 +2687,7 @@
                 <w:sz w:val="20"/>
                 <w:szCs w:val="20"/>
               </w:rPr>
-              <w:t>«DATE_SIGNATURE _ENCADRANT»</w:t>
+              <w:t>«DATE_SIGNATURE_ENCADRANT»</w:t>
             </w:r>
             <w:r>
               <w:rPr>
@@ -2977,7 +2911,7 @@
                 <w:sz w:val="20"/>
                 <w:szCs w:val="20"/>
               </w:rPr>
-              <w:t>«DATE_SIGNATURE _RESPONSABLE_SERVICE»</w:t>
+              <w:t>«DATE_SIGNATURE_RESPONSABLE_SERVICE»</w:t>
             </w:r>
             <w:r>
               <w:rPr>
@@ -3103,7 +3037,7 @@
                 <w:sz w:val="20"/>
                 <w:szCs w:val="20"/>
               </w:rPr>
-              <w:t>«DATE_SIGNATURE _RH»</w:t>
+              <w:t>«DATE_SIGNATURE_RH»</w:t>
             </w:r>
             <w:r>
               <w:rPr>

</xml_diff>

<commit_message>
final commit before deployment i hope
</commit_message>
<xml_diff>
--- a/Cosumar_Digital_Recrutement/resume_service/media/DEMANDE DE STAGE.docx
+++ b/Cosumar_Digital_Recrutement/resume_service/media/DEMANDE DE STAGE.docx
@@ -88,7 +88,6 @@
         </w:rPr>
         <w:t xml:space="preserve">Le dossier de stage doit être obligatoirement retourné au service </w:t>
       </w:r>
-      <w:proofErr w:type="spellStart"/>
       <w:r>
         <w:rPr>
           <w:rFonts w:asciiTheme="majorHAnsi" w:hAnsiTheme="majorHAnsi"/>
@@ -100,7 +99,6 @@
         </w:rPr>
         <w:t>Dev.RH</w:t>
       </w:r>
-      <w:proofErr w:type="spellEnd"/>
     </w:p>
     <w:p>
       <w:pPr>
@@ -2550,18 +2548,8 @@
                 <w:sz w:val="20"/>
                 <w:szCs w:val="20"/>
               </w:rPr>
-              <w:t>Nom </w:t>
-            </w:r>
-            <w:proofErr w:type="gramStart"/>
-            <w:r>
-              <w:rPr>
-                <w:rFonts w:asciiTheme="majorHAnsi" w:hAnsiTheme="majorHAnsi"/>
-                <w:sz w:val="20"/>
-                <w:szCs w:val="20"/>
-              </w:rPr>
-              <w:t>obligatoire:</w:t>
-            </w:r>
-            <w:proofErr w:type="gramEnd"/>
+              <w:t>Nom obligatoire:</w:t>
+            </w:r>
             <w:r>
               <w:rPr>
                 <w:rFonts w:asciiTheme="majorHAnsi" w:hAnsiTheme="majorHAnsi"/>
@@ -2714,25 +2702,66 @@
                 <w:sz w:val="20"/>
                 <w:szCs w:val="20"/>
               </w:rPr>
-              <w:t>Signature : ……………………………</w:t>
-            </w:r>
-            <w:proofErr w:type="gramStart"/>
-            <w:r>
-              <w:rPr>
-                <w:rFonts w:asciiTheme="majorHAnsi" w:hAnsiTheme="majorHAnsi"/>
-                <w:sz w:val="20"/>
-                <w:szCs w:val="20"/>
-              </w:rPr>
-              <w:t>…….</w:t>
-            </w:r>
-            <w:proofErr w:type="gramEnd"/>
-            <w:r>
-              <w:rPr>
-                <w:rFonts w:asciiTheme="majorHAnsi" w:hAnsiTheme="majorHAnsi"/>
-                <w:sz w:val="20"/>
-                <w:szCs w:val="20"/>
-              </w:rPr>
-              <w:t>.</w:t>
+              <w:t>Signature :</w:t>
+            </w:r>
+            <w:r>
+              <w:rPr>
+                <w:rFonts w:asciiTheme="majorHAnsi" w:hAnsiTheme="majorHAnsi"/>
+                <w:sz w:val="20"/>
+                <w:szCs w:val="20"/>
+              </w:rPr>
+              <w:t xml:space="preserve"> </w:t>
+            </w:r>
+            <w:r>
+              <w:rPr>
+                <w:rFonts w:asciiTheme="majorHAnsi" w:hAnsiTheme="majorHAnsi"/>
+                <w:b/>
+                <w:bCs/>
+                <w:sz w:val="20"/>
+                <w:szCs w:val="20"/>
+              </w:rPr>
+              <w:fldChar w:fldCharType="begin"/>
+            </w:r>
+            <w:r>
+              <w:rPr>
+                <w:rFonts w:asciiTheme="majorHAnsi" w:hAnsiTheme="majorHAnsi"/>
+                <w:b/>
+                <w:bCs/>
+                <w:sz w:val="20"/>
+                <w:szCs w:val="20"/>
+              </w:rPr>
+              <w:instrText xml:space="preserve"> MERGEFIELD CIN </w:instrText>
+            </w:r>
+            <w:r>
+              <w:rPr>
+                <w:rFonts w:asciiTheme="majorHAnsi" w:hAnsiTheme="majorHAnsi"/>
+                <w:b/>
+                <w:bCs/>
+                <w:sz w:val="20"/>
+                <w:szCs w:val="20"/>
+              </w:rPr>
+              <w:fldChar w:fldCharType="separate"/>
+            </w:r>
+            <w:r>
+              <w:rPr>
+                <w:rFonts w:asciiTheme="majorHAnsi" w:hAnsiTheme="majorHAnsi"/>
+                <w:b/>
+                <w:bCs/>
+                <w:noProof/>
+                <w:sz w:val="20"/>
+                <w:szCs w:val="20"/>
+              </w:rPr>
+              <w:t>«SIGNATURE_ENCADRANT»</w:t>
+            </w:r>
+            <w:r>
+              <w:rPr>
+                <w:rFonts w:asciiTheme="majorHAnsi" w:hAnsiTheme="majorHAnsi"/>
+                <w:b/>
+                <w:bCs/>
+                <w:sz w:val="20"/>
+                <w:szCs w:val="20"/>
+              </w:rPr>
+              <w:fldChar w:fldCharType="end"/>
             </w:r>
           </w:p>
           <w:p>
@@ -2772,18 +2801,8 @@
                 <w:sz w:val="20"/>
                 <w:szCs w:val="20"/>
               </w:rPr>
-              <w:t>Nom </w:t>
-            </w:r>
-            <w:proofErr w:type="gramStart"/>
-            <w:r>
-              <w:rPr>
-                <w:rFonts w:asciiTheme="majorHAnsi" w:hAnsiTheme="majorHAnsi"/>
-                <w:sz w:val="20"/>
-                <w:szCs w:val="20"/>
-              </w:rPr>
-              <w:t>obligatoire:</w:t>
-            </w:r>
-            <w:proofErr w:type="gramEnd"/>
+              <w:t>Nom obligatoire:</w:t>
+            </w:r>
             <w:r>
               <w:rPr>
                 <w:rFonts w:asciiTheme="majorHAnsi" w:hAnsiTheme="majorHAnsi"/>
@@ -2938,25 +2957,58 @@
                 <w:sz w:val="20"/>
                 <w:szCs w:val="20"/>
               </w:rPr>
-              <w:t>Signature : ……………………………</w:t>
-            </w:r>
-            <w:proofErr w:type="gramStart"/>
-            <w:r>
-              <w:rPr>
-                <w:rFonts w:asciiTheme="majorHAnsi" w:hAnsiTheme="majorHAnsi"/>
-                <w:sz w:val="20"/>
-                <w:szCs w:val="20"/>
-              </w:rPr>
-              <w:t>…….</w:t>
-            </w:r>
-            <w:proofErr w:type="gramEnd"/>
-            <w:r>
-              <w:rPr>
-                <w:rFonts w:asciiTheme="majorHAnsi" w:hAnsiTheme="majorHAnsi"/>
-                <w:sz w:val="20"/>
-                <w:szCs w:val="20"/>
-              </w:rPr>
-              <w:t>.</w:t>
+              <w:t xml:space="preserve">Signature : </w:t>
+            </w:r>
+            <w:r>
+              <w:rPr>
+                <w:rFonts w:asciiTheme="majorHAnsi" w:hAnsiTheme="majorHAnsi"/>
+                <w:b/>
+                <w:bCs/>
+                <w:sz w:val="20"/>
+                <w:szCs w:val="20"/>
+              </w:rPr>
+              <w:fldChar w:fldCharType="begin"/>
+            </w:r>
+            <w:r>
+              <w:rPr>
+                <w:rFonts w:asciiTheme="majorHAnsi" w:hAnsiTheme="majorHAnsi"/>
+                <w:b/>
+                <w:bCs/>
+                <w:sz w:val="20"/>
+                <w:szCs w:val="20"/>
+              </w:rPr>
+              <w:instrText xml:space="preserve"> MERGEFIELD CIN </w:instrText>
+            </w:r>
+            <w:r>
+              <w:rPr>
+                <w:rFonts w:asciiTheme="majorHAnsi" w:hAnsiTheme="majorHAnsi"/>
+                <w:b/>
+                <w:bCs/>
+                <w:sz w:val="20"/>
+                <w:szCs w:val="20"/>
+              </w:rPr>
+              <w:fldChar w:fldCharType="separate"/>
+            </w:r>
+            <w:r>
+              <w:rPr>
+                <w:rFonts w:asciiTheme="majorHAnsi" w:hAnsiTheme="majorHAnsi"/>
+                <w:b/>
+                <w:bCs/>
+                <w:noProof/>
+                <w:sz w:val="20"/>
+                <w:szCs w:val="20"/>
+              </w:rPr>
+              <w:t>«SIGNATURE_RESPONSABLE_SERVICE»</w:t>
+            </w:r>
+            <w:r>
+              <w:rPr>
+                <w:rFonts w:asciiTheme="majorHAnsi" w:hAnsiTheme="majorHAnsi"/>
+                <w:b/>
+                <w:bCs/>
+                <w:sz w:val="20"/>
+                <w:szCs w:val="20"/>
+              </w:rPr>
+              <w:fldChar w:fldCharType="end"/>
             </w:r>
           </w:p>
           <w:p>
@@ -3073,25 +3125,58 @@
                 <w:sz w:val="20"/>
                 <w:szCs w:val="20"/>
               </w:rPr>
-              <w:t>Signature : ……………………………</w:t>
-            </w:r>
-            <w:proofErr w:type="gramStart"/>
-            <w:r>
-              <w:rPr>
-                <w:rFonts w:asciiTheme="majorHAnsi" w:hAnsiTheme="majorHAnsi"/>
-                <w:sz w:val="20"/>
-                <w:szCs w:val="20"/>
-              </w:rPr>
-              <w:t>…….</w:t>
-            </w:r>
-            <w:proofErr w:type="gramEnd"/>
-            <w:r>
-              <w:rPr>
-                <w:rFonts w:asciiTheme="majorHAnsi" w:hAnsiTheme="majorHAnsi"/>
-                <w:sz w:val="20"/>
-                <w:szCs w:val="20"/>
-              </w:rPr>
-              <w:t>.</w:t>
+              <w:t xml:space="preserve">Signature : </w:t>
+            </w:r>
+            <w:r>
+              <w:rPr>
+                <w:rFonts w:asciiTheme="majorHAnsi" w:hAnsiTheme="majorHAnsi"/>
+                <w:b/>
+                <w:bCs/>
+                <w:sz w:val="20"/>
+                <w:szCs w:val="20"/>
+              </w:rPr>
+              <w:fldChar w:fldCharType="begin"/>
+            </w:r>
+            <w:r>
+              <w:rPr>
+                <w:rFonts w:asciiTheme="majorHAnsi" w:hAnsiTheme="majorHAnsi"/>
+                <w:b/>
+                <w:bCs/>
+                <w:sz w:val="20"/>
+                <w:szCs w:val="20"/>
+              </w:rPr>
+              <w:instrText xml:space="preserve"> MERGEFIELD CIN </w:instrText>
+            </w:r>
+            <w:r>
+              <w:rPr>
+                <w:rFonts w:asciiTheme="majorHAnsi" w:hAnsiTheme="majorHAnsi"/>
+                <w:b/>
+                <w:bCs/>
+                <w:sz w:val="20"/>
+                <w:szCs w:val="20"/>
+              </w:rPr>
+              <w:fldChar w:fldCharType="separate"/>
+            </w:r>
+            <w:r>
+              <w:rPr>
+                <w:rFonts w:asciiTheme="majorHAnsi" w:hAnsiTheme="majorHAnsi"/>
+                <w:b/>
+                <w:bCs/>
+                <w:noProof/>
+                <w:sz w:val="20"/>
+                <w:szCs w:val="20"/>
+              </w:rPr>
+              <w:t>«SIGNATURE_RH»</w:t>
+            </w:r>
+            <w:r>
+              <w:rPr>
+                <w:rFonts w:asciiTheme="majorHAnsi" w:hAnsiTheme="majorHAnsi"/>
+                <w:b/>
+                <w:bCs/>
+                <w:sz w:val="20"/>
+                <w:szCs w:val="20"/>
+              </w:rPr>
+              <w:fldChar w:fldCharType="end"/>
             </w:r>
           </w:p>
           <w:p>
@@ -3135,9 +3220,8 @@
           <w:szCs w:val="24"/>
           <w:u w:val="single"/>
         </w:rPr>
-        <w:t xml:space="preserve">Service </w:t>
-      </w:r>
-      <w:proofErr w:type="gramStart"/>
+        <w:t xml:space="preserve">Service Médical </w:t>
+      </w:r>
       <w:r>
         <w:rPr>
           <w:rFonts w:asciiTheme="majorHAnsi" w:hAnsiTheme="majorHAnsi"/>
@@ -3147,30 +3231,7 @@
           <w:szCs w:val="24"/>
           <w:u w:val="single"/>
         </w:rPr>
-        <w:t xml:space="preserve">Médical </w:t>
-      </w:r>
-      <w:r>
-        <w:rPr>
-          <w:rFonts w:asciiTheme="majorHAnsi" w:hAnsiTheme="majorHAnsi"/>
-          <w:b/>
-          <w:bCs/>
-          <w:sz w:val="24"/>
-          <w:szCs w:val="24"/>
-          <w:u w:val="single"/>
-        </w:rPr>
-        <w:t xml:space="preserve"> et</w:t>
-      </w:r>
-      <w:proofErr w:type="gramEnd"/>
-      <w:r>
-        <w:rPr>
-          <w:rFonts w:asciiTheme="majorHAnsi" w:hAnsiTheme="majorHAnsi"/>
-          <w:b/>
-          <w:bCs/>
-          <w:sz w:val="24"/>
-          <w:szCs w:val="24"/>
-          <w:u w:val="single"/>
-        </w:rPr>
-        <w:t xml:space="preserve"> service qualité</w:t>
+        <w:t xml:space="preserve"> et service qualité</w:t>
       </w:r>
     </w:p>
     <w:p>
@@ -3506,27 +3567,7 @@
           <w:sz w:val="20"/>
           <w:szCs w:val="20"/>
         </w:rPr>
-        <w:t>……… Date ……………………………………………</w:t>
-      </w:r>
-      <w:proofErr w:type="gramStart"/>
-      <w:r>
-        <w:rPr>
-          <w:rFonts w:asciiTheme="majorHAnsi" w:hAnsiTheme="majorHAnsi"/>
-          <w:b/>
-          <w:sz w:val="20"/>
-          <w:szCs w:val="20"/>
-        </w:rPr>
-        <w:t>…….</w:t>
-      </w:r>
-      <w:proofErr w:type="gramEnd"/>
-      <w:r>
-        <w:rPr>
-          <w:rFonts w:asciiTheme="majorHAnsi" w:hAnsiTheme="majorHAnsi"/>
-          <w:b/>
-          <w:sz w:val="20"/>
-          <w:szCs w:val="20"/>
-        </w:rPr>
-        <w:t>.</w:t>
+        <w:t>……… Date …………………………………………………..</w:t>
       </w:r>
     </w:p>
     <w:p>

</xml_diff>